<commit_message>
Modificado documento y libro de responsabilidades
</commit_message>
<xml_diff>
--- a/PROYECTO_REINGENIERIA.docx
+++ b/PROYECTO_REINGENIERIA.docx
@@ -4780,8 +4780,6 @@
           </wp:inline>
         </w:drawing>
       </w:r>
-      <w:bookmarkStart w:id="0" w:name="_GoBack"/>
-      <w:bookmarkEnd w:id="0"/>
     </w:p>
     <w:p>
       <w:pPr>
@@ -5053,6 +5051,8 @@
       <w:pPr>
         <w:pStyle w:val="Personal"/>
       </w:pPr>
+      <w:bookmarkStart w:id="0" w:name="_GoBack"/>
+      <w:bookmarkEnd w:id="0"/>
     </w:p>
     <w:sectPr>
       <w:pgSz w:w="12240" w:h="15840"/>
@@ -7106,6 +7106,9 @@
                 <c:pt idx="1">
                   <c:v>33</c:v>
                 </c:pt>
+                <c:pt idx="2">
+                  <c:v>28</c:v>
+                </c:pt>
               </c:numCache>
             </c:numRef>
           </c:val>
@@ -7120,11 +7123,11 @@
           <c:showBubbleSize val="0"/>
         </c:dLbls>
         <c:smooth val="0"/>
-        <c:axId val="452250664"/>
-        <c:axId val="452250272"/>
+        <c:axId val="466816352"/>
+        <c:axId val="466813608"/>
       </c:lineChart>
       <c:catAx>
-        <c:axId val="452250664"/>
+        <c:axId val="466816352"/>
         <c:scaling>
           <c:orientation val="minMax"/>
         </c:scaling>
@@ -7166,7 +7169,7 @@
             <a:endParaRPr lang="es-MX"/>
           </a:p>
         </c:txPr>
-        <c:crossAx val="452250272"/>
+        <c:crossAx val="466813608"/>
         <c:crosses val="autoZero"/>
         <c:auto val="1"/>
         <c:lblAlgn val="ctr"/>
@@ -7174,7 +7177,7 @@
         <c:noMultiLvlLbl val="0"/>
       </c:catAx>
       <c:valAx>
-        <c:axId val="452250272"/>
+        <c:axId val="466813608"/>
         <c:scaling>
           <c:orientation val="minMax"/>
         </c:scaling>
@@ -7224,7 +7227,7 @@
             <a:endParaRPr lang="es-MX"/>
           </a:p>
         </c:txPr>
-        <c:crossAx val="452250664"/>
+        <c:crossAx val="466816352"/>
         <c:crosses val="autoZero"/>
         <c:crossBetween val="between"/>
       </c:valAx>
@@ -8114,7 +8117,7 @@
 </file>
 
 <file path=customXml/itemProps1.xml><?xml version="1.0" encoding="utf-8"?>
-<ds:datastoreItem xmlns:ds="http://schemas.openxmlformats.org/officeDocument/2006/customXml" ds:itemID="{72C7D0F5-011E-44CF-9E0F-481BF69AA9B6}">
+<ds:datastoreItem xmlns:ds="http://schemas.openxmlformats.org/officeDocument/2006/customXml" ds:itemID="{CA752682-DD4B-4A4D-8339-2A976A4039C0}">
   <ds:schemaRefs>
     <ds:schemaRef ds:uri="http://schemas.openxmlformats.org/officeDocument/2006/bibliography"/>
   </ds:schemaRefs>

</xml_diff>